<commit_message>
modify final report, readme
</commit_message>
<xml_diff>
--- a/final report.docx
+++ b/final report.docx
@@ -210,16 +210,7 @@
           <w:kern w:val="0"/>
           <w:szCs w:val="28"/>
         </w:rPr>
-        <w:t>In</w:t>
-      </w:r>
-      <w:r>
-        <w:rPr>
-          <w:rFonts w:asciiTheme="majorHAnsi" w:eastAsiaTheme="majorHAnsi" w:hAnsiTheme="majorHAnsi" w:cs="H2hdrM"/>
-          <w:b/>
-          <w:kern w:val="0"/>
-          <w:szCs w:val="28"/>
-        </w:rPr>
-        <w:t>terim</w:t>
+        <w:t>Final</w:t>
       </w:r>
       <w:r>
         <w:rPr>
@@ -506,7 +497,7 @@
           <w:r>
             <w:fldChar w:fldCharType="separate"/>
           </w:r>
-          <w:hyperlink w:anchor="_Toc90131809" w:history="1">
+          <w:hyperlink w:anchor="_Toc90140151" w:history="1">
             <w:r>
               <w:rPr>
                 <w:rStyle w:val="a3"/>
@@ -533,7 +524,7 @@
                 <w:noProof/>
                 <w:webHidden/>
               </w:rPr>
-              <w:instrText xml:space="preserve"> PAGEREF _Toc90131809 \h </w:instrText>
+              <w:instrText xml:space="preserve"> PAGEREF _Toc90140151 \h </w:instrText>
             </w:r>
             <w:r>
               <w:rPr>
@@ -575,7 +566,7 @@
               <w:sz w:val="20"/>
             </w:rPr>
           </w:pPr>
-          <w:hyperlink w:anchor="_Toc90131810" w:history="1">
+          <w:hyperlink w:anchor="_Toc90140152" w:history="1">
             <w:r>
               <w:rPr>
                 <w:rStyle w:val="a3"/>
@@ -602,7 +593,7 @@
                 <w:noProof/>
                 <w:webHidden/>
               </w:rPr>
-              <w:instrText xml:space="preserve"> PAGEREF _Toc90131810 \h </w:instrText>
+              <w:instrText xml:space="preserve"> PAGEREF _Toc90140152 \h </w:instrText>
             </w:r>
             <w:r>
               <w:rPr>
@@ -644,7 +635,7 @@
               <w:sz w:val="20"/>
             </w:rPr>
           </w:pPr>
-          <w:hyperlink w:anchor="_Toc90131811" w:history="1">
+          <w:hyperlink w:anchor="_Toc90140153" w:history="1">
             <w:r>
               <w:rPr>
                 <w:rStyle w:val="a3"/>
@@ -671,7 +662,7 @@
                 <w:noProof/>
                 <w:webHidden/>
               </w:rPr>
-              <w:instrText xml:space="preserve"> PAGEREF _Toc90131811 \h </w:instrText>
+              <w:instrText xml:space="preserve"> PAGEREF _Toc90140153 \h </w:instrText>
             </w:r>
             <w:r>
               <w:rPr>
@@ -713,7 +704,7 @@
               <w:sz w:val="20"/>
             </w:rPr>
           </w:pPr>
-          <w:hyperlink w:anchor="_Toc90131812" w:history="1">
+          <w:hyperlink w:anchor="_Toc90140154" w:history="1">
             <w:r>
               <w:rPr>
                 <w:rStyle w:val="a3"/>
@@ -740,7 +731,7 @@
                 <w:noProof/>
                 <w:webHidden/>
               </w:rPr>
-              <w:instrText xml:space="preserve"> PAGEREF _Toc90131812 \h </w:instrText>
+              <w:instrText xml:space="preserve"> PAGEREF _Toc90140154 \h </w:instrText>
             </w:r>
             <w:r>
               <w:rPr>
@@ -760,7 +751,7 @@
                 <w:noProof/>
                 <w:webHidden/>
               </w:rPr>
-              <w:t>4</w:t>
+              <w:t>6</w:t>
             </w:r>
             <w:r>
               <w:rPr>
@@ -782,7 +773,7 @@
               <w:sz w:val="20"/>
             </w:rPr>
           </w:pPr>
-          <w:hyperlink w:anchor="_Toc90131813" w:history="1">
+          <w:hyperlink w:anchor="_Toc90140155" w:history="1">
             <w:r>
               <w:rPr>
                 <w:rStyle w:val="a3"/>
@@ -809,7 +800,7 @@
                 <w:noProof/>
                 <w:webHidden/>
               </w:rPr>
-              <w:instrText xml:space="preserve"> PAGEREF _Toc90131813 \h </w:instrText>
+              <w:instrText xml:space="preserve"> PAGEREF _Toc90140155 \h </w:instrText>
             </w:r>
             <w:r>
               <w:rPr>
@@ -829,7 +820,7 @@
                 <w:noProof/>
                 <w:webHidden/>
               </w:rPr>
-              <w:t>5</w:t>
+              <w:t>8</w:t>
             </w:r>
             <w:r>
               <w:rPr>
@@ -851,13 +842,13 @@
               <w:sz w:val="20"/>
             </w:rPr>
           </w:pPr>
-          <w:hyperlink w:anchor="_Toc90131814" w:history="1">
+          <w:hyperlink w:anchor="_Toc90140156" w:history="1">
             <w:r>
               <w:rPr>
                 <w:rStyle w:val="a3"/>
                 <w:noProof/>
               </w:rPr>
-              <w:t>Explanation for our test data</w:t>
+              <w:t>Analysis of our outcome</w:t>
             </w:r>
             <w:r>
               <w:rPr>
@@ -878,7 +869,7 @@
                 <w:noProof/>
                 <w:webHidden/>
               </w:rPr>
-              <w:instrText xml:space="preserve"> PAGEREF _Toc90131814 \h </w:instrText>
+              <w:instrText xml:space="preserve"> PAGEREF _Toc90140156 \h </w:instrText>
             </w:r>
             <w:r>
               <w:rPr>
@@ -898,7 +889,7 @@
                 <w:noProof/>
                 <w:webHidden/>
               </w:rPr>
-              <w:t>6</w:t>
+              <w:t>9</w:t>
             </w:r>
             <w:r>
               <w:rPr>
@@ -920,7 +911,7 @@
               <w:sz w:val="20"/>
             </w:rPr>
           </w:pPr>
-          <w:hyperlink w:anchor="_Toc90131815" w:history="1">
+          <w:hyperlink w:anchor="_Toc90140157" w:history="1">
             <w:r>
               <w:rPr>
                 <w:rStyle w:val="a3"/>
@@ -948,7 +939,7 @@
                 <w:noProof/>
                 <w:webHidden/>
               </w:rPr>
-              <w:instrText xml:space="preserve"> PAGEREF _Toc90131815 \h </w:instrText>
+              <w:instrText xml:space="preserve"> PAGEREF _Toc90140157 \h </w:instrText>
             </w:r>
             <w:r>
               <w:rPr>
@@ -968,7 +959,7 @@
                 <w:noProof/>
                 <w:webHidden/>
               </w:rPr>
-              <w:t>6</w:t>
+              <w:t>9</w:t>
             </w:r>
             <w:r>
               <w:rPr>
@@ -1056,7 +1047,7 @@
         </w:rPr>
         <w:fldChar w:fldCharType="separate"/>
       </w:r>
-      <w:hyperlink w:anchor="_Toc90134162" w:history="1">
+      <w:hyperlink w:anchor="_Toc90140158" w:history="1">
         <w:r>
           <w:rPr>
             <w:rStyle w:val="a3"/>
@@ -1083,7 +1074,7 @@
             <w:noProof/>
             <w:webHidden/>
           </w:rPr>
-          <w:instrText xml:space="preserve"> PAGEREF _Toc90134162 \h </w:instrText>
+          <w:instrText xml:space="preserve"> PAGEREF _Toc90140158 \h </w:instrText>
         </w:r>
         <w:r>
           <w:rPr>
@@ -1103,7 +1094,7 @@
             <w:noProof/>
             <w:webHidden/>
           </w:rPr>
-          <w:t>6</w:t>
+          <w:t>9</w:t>
         </w:r>
         <w:r>
           <w:rPr>
@@ -1199,7 +1190,6 @@
         </w:rPr>
         <w:fldChar w:fldCharType="end"/>
       </w:r>
-      <w:bookmarkStart w:id="0" w:name="_Toc90131809"/>
     </w:p>
     <w:p>
       <w:pPr>
@@ -1249,7 +1239,6 @@
     <w:p>
       <w:pPr>
         <w:rPr>
-          <w:rFonts w:hint="eastAsia"/>
           <w:b/>
           <w:bCs/>
           <w:sz w:val="32"/>
@@ -1260,6 +1249,7 @@
       <w:pPr>
         <w:pStyle w:val="1"/>
       </w:pPr>
+      <w:bookmarkStart w:id="0" w:name="_Toc90140151"/>
       <w:r>
         <w:lastRenderedPageBreak/>
         <w:t>Summary of task, goal, analysis of input data, and metrics</w:t>
@@ -1474,9 +1464,6 @@
     <w:p>
       <w:pPr>
         <w:ind w:firstLine="800"/>
-        <w:rPr>
-          <w:rFonts w:hint="eastAsia"/>
-        </w:rPr>
       </w:pPr>
     </w:p>
     <w:p>
@@ -1484,7 +1471,7 @@
         <w:pStyle w:val="1"/>
       </w:pPr>
       <w:bookmarkStart w:id="1" w:name="_Toc87102228"/>
-      <w:bookmarkStart w:id="2" w:name="_Toc90131810"/>
+      <w:bookmarkStart w:id="2" w:name="_Toc90140152"/>
       <w:r>
         <w:lastRenderedPageBreak/>
         <w:t>Data Source</w:t>
@@ -1566,11 +1553,29 @@
       <w:pPr>
         <w:pStyle w:val="1"/>
       </w:pPr>
-      <w:bookmarkStart w:id="3" w:name="_Toc90131811"/>
+      <w:bookmarkStart w:id="3" w:name="_Toc90140153"/>
       <w:r>
         <w:t>Explanation for our model</w:t>
       </w:r>
       <w:bookmarkEnd w:id="3"/>
+    </w:p>
+    <w:p>
+      <w:pPr>
+        <w:rPr>
+          <w:rFonts w:hint="eastAsia"/>
+        </w:rPr>
+      </w:pPr>
+      <w:r>
+        <w:t xml:space="preserve">All models in the project are implemented by </w:t>
+      </w:r>
+      <w:proofErr w:type="gramStart"/>
+      <w:r>
+        <w:t>ourselves</w:t>
+      </w:r>
+      <w:proofErr w:type="gramEnd"/>
+      <w:r>
+        <w:t xml:space="preserve"> referring the original papers of each model.</w:t>
+      </w:r>
     </w:p>
     <w:p>
       <w:pPr>
@@ -1597,9 +1602,6 @@
       <w:pPr>
         <w:pStyle w:val="a6"/>
         <w:ind w:leftChars="0" w:left="1280"/>
-        <w:rPr>
-          <w:rFonts w:hint="eastAsia"/>
-        </w:rPr>
       </w:pPr>
       <w:proofErr w:type="spellStart"/>
       <w:r>
@@ -1650,6 +1652,7 @@
           <w:id w:val="-1507749776"/>
           <w:citation/>
         </w:sdtPr>
+        <w:sdtEndPr/>
         <w:sdtContent>
           <w:r>
             <w:fldChar w:fldCharType="begin"/>
@@ -1713,17 +1716,456 @@
     </w:p>
     <w:p>
       <w:pPr>
+        <w:pStyle w:val="a6"/>
+        <w:numPr>
+          <w:ilvl w:val="0"/>
+          <w:numId w:val="5"/>
+        </w:numPr>
+        <w:ind w:leftChars="0"/>
+      </w:pPr>
+      <w:proofErr w:type="spellStart"/>
+      <w:r>
         <w:rPr>
           <w:rFonts w:hint="eastAsia"/>
         </w:rPr>
+        <w:t>V</w:t>
+      </w:r>
+      <w:r>
+        <w:t>GGNet</w:t>
+      </w:r>
+      <w:proofErr w:type="spellEnd"/>
+    </w:p>
+    <w:p>
+      <w:pPr>
+        <w:pStyle w:val="a6"/>
+        <w:ind w:leftChars="0" w:left="1280"/>
+        <w:rPr>
+          <w:rFonts w:hint="eastAsia"/>
+        </w:rPr>
+      </w:pPr>
+      <w:proofErr w:type="spellStart"/>
+      <w:r>
+        <w:t>VGGNet</w:t>
+      </w:r>
+      <w:proofErr w:type="spellEnd"/>
+      <w:r>
+        <w:t xml:space="preserve"> is called as starting point of deep neural network. Before the model, models who won ImageNet Large Scale Visual Recognition Challenge used at most 8 layers. However, after </w:t>
+      </w:r>
+      <w:proofErr w:type="spellStart"/>
+      <w:r>
+        <w:t>VGGNet</w:t>
+      </w:r>
+      <w:proofErr w:type="spellEnd"/>
+      <w:r>
+        <w:t xml:space="preserve"> which used 19 layers, lots of models had deep networks. Since considering that other models are inspired by </w:t>
+      </w:r>
+      <w:proofErr w:type="spellStart"/>
+      <w:r>
+        <w:t>VGGNet</w:t>
+      </w:r>
+      <w:proofErr w:type="spellEnd"/>
+      <w:r>
+        <w:t xml:space="preserve">, using </w:t>
+      </w:r>
+      <w:proofErr w:type="spellStart"/>
+      <w:r>
+        <w:t>VGGNet</w:t>
+      </w:r>
+      <w:proofErr w:type="spellEnd"/>
+      <w:r>
+        <w:t xml:space="preserve"> for comparison becomes meaningful. </w:t>
+      </w:r>
+      <w:proofErr w:type="spellStart"/>
+      <w:r>
+        <w:t>VGGNet</w:t>
+      </w:r>
+      <w:proofErr w:type="spellEnd"/>
+      <w:r>
+        <w:t xml:space="preserve"> use 3x3 kernel most often.</w:t>
+      </w:r>
+      <w:r>
+        <w:t xml:space="preserve"> Among </w:t>
+      </w:r>
+      <w:proofErr w:type="spellStart"/>
+      <w:r>
+        <w:t>VGGNet</w:t>
+      </w:r>
+      <w:proofErr w:type="spellEnd"/>
+      <w:r>
+        <w:t>, VGG-16(D type in the paper) is used for the project since it is original mentioned model in the official paper.</w:t>
+      </w:r>
+      <w:sdt>
+        <w:sdtPr>
+          <w:id w:val="-1732372747"/>
+          <w:citation/>
+        </w:sdtPr>
+        <w:sdtContent>
+          <w:r>
+            <w:fldChar w:fldCharType="begin"/>
+          </w:r>
+          <w:r>
+            <w:instrText xml:space="preserve"> </w:instrText>
+          </w:r>
+          <w:r>
+            <w:rPr>
+              <w:rFonts w:hint="eastAsia"/>
+            </w:rPr>
+            <w:instrText>CITATION Kar15 \l 1042</w:instrText>
+          </w:r>
+          <w:r>
+            <w:instrText xml:space="preserve"> </w:instrText>
+          </w:r>
+          <w:r>
+            <w:fldChar w:fldCharType="separate"/>
+          </w:r>
+          <w:r>
+            <w:rPr>
+              <w:rFonts w:hint="eastAsia"/>
+              <w:noProof/>
+            </w:rPr>
+            <w:t xml:space="preserve"> </w:t>
+          </w:r>
+          <w:r>
+            <w:rPr>
+              <w:noProof/>
+            </w:rPr>
+            <w:t>[3]</w:t>
+          </w:r>
+          <w:r>
+            <w:fldChar w:fldCharType="end"/>
+          </w:r>
+        </w:sdtContent>
+      </w:sdt>
+    </w:p>
+    <w:p>
+      <w:pPr>
+        <w:pStyle w:val="a6"/>
+        <w:numPr>
+          <w:ilvl w:val="0"/>
+          <w:numId w:val="5"/>
+        </w:numPr>
+        <w:ind w:leftChars="0"/>
+      </w:pPr>
+      <w:proofErr w:type="spellStart"/>
+      <w:r>
+        <w:rPr>
+          <w:rFonts w:hint="eastAsia"/>
+        </w:rPr>
+        <w:t>D</w:t>
+      </w:r>
+      <w:r>
+        <w:t>enseNet</w:t>
+      </w:r>
+      <w:proofErr w:type="spellEnd"/>
+    </w:p>
+    <w:p>
+      <w:pPr>
+        <w:pStyle w:val="a6"/>
+        <w:ind w:leftChars="0" w:left="1280"/>
+        <w:rPr>
+          <w:rFonts w:hint="eastAsia"/>
+        </w:rPr>
+      </w:pPr>
+      <w:proofErr w:type="spellStart"/>
+      <w:r>
+        <w:rPr>
+          <w:rFonts w:hint="eastAsia"/>
+        </w:rPr>
+        <w:t>D</w:t>
+      </w:r>
+      <w:r>
+        <w:t>enseNet</w:t>
+      </w:r>
+      <w:proofErr w:type="spellEnd"/>
+      <w:r>
+        <w:t xml:space="preserve"> has similar structure with </w:t>
+      </w:r>
+      <w:proofErr w:type="spellStart"/>
+      <w:r>
+        <w:t>ResNet</w:t>
+      </w:r>
+      <w:proofErr w:type="spellEnd"/>
+      <w:r>
+        <w:t xml:space="preserve"> but tries to get better </w:t>
+      </w:r>
+      <w:r>
+        <w:lastRenderedPageBreak/>
+        <w:t xml:space="preserve">performance than </w:t>
+      </w:r>
+      <w:proofErr w:type="spellStart"/>
+      <w:r>
+        <w:t>ResNet</w:t>
+      </w:r>
+      <w:proofErr w:type="spellEnd"/>
+      <w:r>
+        <w:t xml:space="preserve">. There are some features in the model. In </w:t>
+      </w:r>
+      <w:proofErr w:type="spellStart"/>
+      <w:r>
+        <w:t>DenseNet</w:t>
+      </w:r>
+      <w:proofErr w:type="spellEnd"/>
+      <w:r>
+        <w:t xml:space="preserve">, it uses </w:t>
+      </w:r>
+      <w:r>
+        <w:t>two kinds of block which are bottleneck block and transition block. B</w:t>
+      </w:r>
+      <w:r>
+        <w:t xml:space="preserve">ottleneck block instead of normal dense block to reduce feature map size. Bottleneck block contains 1 x 1 convolution layer before 3 x 3 convolution layer. Therefore, the block can reduce the feature map size and increase computational efficiency. </w:t>
+      </w:r>
+      <w:r>
+        <w:t xml:space="preserve">Transition block is used for compressing data. It is done by adding 2 x 2 average pooling layer at the end of the block. </w:t>
+      </w:r>
+      <w:r>
+        <w:t xml:space="preserve">In </w:t>
+      </w:r>
+      <w:proofErr w:type="spellStart"/>
+      <w:r>
+        <w:t>DenseNet</w:t>
+      </w:r>
+      <w:proofErr w:type="spellEnd"/>
+      <w:r>
+        <w:t xml:space="preserve">, the number of dense block changes as 6, 12, 24, and 16 (In the project, DenseNet-121 is used). The model uses </w:t>
+      </w:r>
+      <w:proofErr w:type="spellStart"/>
+      <w:r>
+        <w:t>growth_rate</w:t>
+      </w:r>
+      <w:proofErr w:type="spellEnd"/>
+      <w:r>
+        <w:t xml:space="preserve"> and </w:t>
+      </w:r>
+      <w:r>
+        <w:t>set proper input channel size for each block</w:t>
+      </w:r>
+      <w:r>
+        <w:t xml:space="preserve">. There are some variations for the </w:t>
+      </w:r>
+      <w:proofErr w:type="spellStart"/>
+      <w:r>
+        <w:t>DenseNet</w:t>
+      </w:r>
+      <w:proofErr w:type="spellEnd"/>
+      <w:r>
+        <w:t xml:space="preserve"> such as 12, 24, 40 etc. according to the paper</w:t>
+      </w:r>
+      <w:sdt>
+        <w:sdtPr>
+          <w:id w:val="-1221825882"/>
+          <w:citation/>
+        </w:sdtPr>
+        <w:sdtContent>
+          <w:r>
+            <w:fldChar w:fldCharType="begin"/>
+          </w:r>
+          <w:r>
+            <w:instrText xml:space="preserve"> </w:instrText>
+          </w:r>
+          <w:r>
+            <w:rPr>
+              <w:rFonts w:hint="eastAsia"/>
+            </w:rPr>
+            <w:instrText>CITATION Gao18 \l 1042</w:instrText>
+          </w:r>
+          <w:r>
+            <w:instrText xml:space="preserve"> </w:instrText>
+          </w:r>
+          <w:r>
+            <w:fldChar w:fldCharType="separate"/>
+          </w:r>
+          <w:r>
+            <w:rPr>
+              <w:rFonts w:hint="eastAsia"/>
+              <w:noProof/>
+            </w:rPr>
+            <w:t xml:space="preserve"> </w:t>
+          </w:r>
+          <w:r>
+            <w:rPr>
+              <w:noProof/>
+            </w:rPr>
+            <w:t>[4]</w:t>
+          </w:r>
+          <w:r>
+            <w:fldChar w:fldCharType="end"/>
+          </w:r>
+        </w:sdtContent>
+      </w:sdt>
+      <w:r>
+        <w:t>.</w:t>
+      </w:r>
+    </w:p>
+    <w:p>
+      <w:pPr>
+        <w:pStyle w:val="a6"/>
+        <w:numPr>
+          <w:ilvl w:val="0"/>
+          <w:numId w:val="5"/>
+        </w:numPr>
+        <w:ind w:leftChars="0"/>
+      </w:pPr>
+      <w:proofErr w:type="spellStart"/>
+      <w:r>
+        <w:rPr>
+          <w:rFonts w:hint="eastAsia"/>
+        </w:rPr>
+        <w:t>D</w:t>
+      </w:r>
+      <w:r>
+        <w:t>arkNet</w:t>
+      </w:r>
+      <w:proofErr w:type="spellEnd"/>
+    </w:p>
+    <w:p>
+      <w:pPr>
+        <w:pStyle w:val="a6"/>
+        <w:ind w:leftChars="0" w:left="1280"/>
+      </w:pPr>
+      <w:proofErr w:type="spellStart"/>
+      <w:r>
+        <w:rPr>
+          <w:rFonts w:hint="eastAsia"/>
+        </w:rPr>
+        <w:t>D</w:t>
+      </w:r>
+      <w:r>
+        <w:t>arkNet</w:t>
+      </w:r>
+      <w:proofErr w:type="spellEnd"/>
+      <w:r>
+        <w:t xml:space="preserve"> is a backbone network of well-known image detection model, YOLO series.</w:t>
+      </w:r>
+      <w:r>
+        <w:t xml:space="preserve"> Especially from YOLOv2, </w:t>
+      </w:r>
+      <w:proofErr w:type="spellStart"/>
+      <w:r>
+        <w:t>DarkNet</w:t>
+      </w:r>
+      <w:proofErr w:type="spellEnd"/>
+      <w:r>
+        <w:t xml:space="preserve"> has used. Darknet is a kind of variation of </w:t>
+      </w:r>
+      <w:proofErr w:type="spellStart"/>
+      <w:r>
+        <w:t>GoogleNet</w:t>
+      </w:r>
+      <w:proofErr w:type="spellEnd"/>
+      <w:r>
+        <w:t xml:space="preserve"> but uses 1 x 1 convolution layer to reduce feature map size as </w:t>
+      </w:r>
+      <w:proofErr w:type="spellStart"/>
+      <w:r>
+        <w:t>DenseNet</w:t>
+      </w:r>
+      <w:proofErr w:type="spellEnd"/>
+      <w:r>
+        <w:t xml:space="preserve"> did. </w:t>
+      </w:r>
+      <w:r>
+        <w:t xml:space="preserve">Among Darknet, Darknet-53 is used for this project since it is a backbone network of YOLOv3. The goal of this project is classifying marine debris images not detecting them, </w:t>
+      </w:r>
+      <w:r>
+        <w:t xml:space="preserve">only backbone network is used. </w:t>
+      </w:r>
+      <w:r>
+        <w:t xml:space="preserve">In the model, there are two kinds of block which are convolution block and residual block. Convolution block is consisted of 3 x 3 convolution layer, </w:t>
+      </w:r>
+      <w:proofErr w:type="spellStart"/>
+      <w:r>
+        <w:t>batchnormalization</w:t>
+      </w:r>
+      <w:proofErr w:type="spellEnd"/>
+      <w:r>
+        <w:t xml:space="preserve">, </w:t>
+      </w:r>
+      <w:proofErr w:type="spellStart"/>
+      <w:r>
+        <w:t>LeakyReLU</w:t>
+      </w:r>
+      <w:proofErr w:type="spellEnd"/>
+      <w:r>
+        <w:t xml:space="preserve">. </w:t>
+      </w:r>
+      <w:r>
+        <w:t xml:space="preserve">Residual block is used in the model to get more meaningful semantic information form </w:t>
+      </w:r>
+      <w:proofErr w:type="spellStart"/>
+      <w:r>
+        <w:t>upsampled</w:t>
+      </w:r>
+      <w:proofErr w:type="spellEnd"/>
+      <w:r>
+        <w:t xml:space="preserve"> feature and finer-grained information from earlier feature map. In the residual block, x 2 </w:t>
+      </w:r>
+      <w:proofErr w:type="spellStart"/>
+      <w:r>
+        <w:t>upsampling</w:t>
+      </w:r>
+      <w:proofErr w:type="spellEnd"/>
+      <w:r>
+        <w:t xml:space="preserve"> is done and the result feature map is concatenated with 2 step earlier feature map.</w:t>
+      </w:r>
+      <w:sdt>
+        <w:sdtPr>
+          <w:id w:val="-418408061"/>
+          <w:citation/>
+        </w:sdtPr>
+        <w:sdtContent>
+          <w:r>
+            <w:fldChar w:fldCharType="begin"/>
+          </w:r>
+          <w:r>
+            <w:instrText xml:space="preserve"> </w:instrText>
+          </w:r>
+          <w:r>
+            <w:rPr>
+              <w:rFonts w:hint="eastAsia"/>
+            </w:rPr>
+            <w:instrText>CITATION Jos \l 1042</w:instrText>
+          </w:r>
+          <w:r>
+            <w:instrText xml:space="preserve"> </w:instrText>
+          </w:r>
+          <w:r>
+            <w:fldChar w:fldCharType="separate"/>
+          </w:r>
+          <w:r>
+            <w:rPr>
+              <w:rFonts w:hint="eastAsia"/>
+              <w:noProof/>
+            </w:rPr>
+            <w:t xml:space="preserve"> </w:t>
+          </w:r>
+          <w:r>
+            <w:rPr>
+              <w:noProof/>
+            </w:rPr>
+            <w:t>[5]</w:t>
+          </w:r>
+          <w:r>
+            <w:fldChar w:fldCharType="end"/>
+          </w:r>
+        </w:sdtContent>
+      </w:sdt>
+    </w:p>
+    <w:p>
+      <w:pPr>
+        <w:pStyle w:val="a6"/>
+        <w:ind w:leftChars="0" w:left="1280"/>
+        <w:rPr>
+          <w:rFonts w:hint="eastAsia"/>
+        </w:rPr>
       </w:pPr>
     </w:p>
     <w:p>
       <w:pPr>
         <w:pStyle w:val="1"/>
       </w:pPr>
-      <w:bookmarkStart w:id="4" w:name="_Toc90131812"/>
-      <w:r>
+      <w:bookmarkStart w:id="4" w:name="_Toc90140154"/>
+      <w:r>
+        <w:lastRenderedPageBreak/>
         <w:t>Explanation of experiments</w:t>
       </w:r>
       <w:bookmarkEnd w:id="4"/>
@@ -1820,8 +2262,17 @@
       <w:r>
         <w:t xml:space="preserve">). </w:t>
       </w:r>
-      <w:r>
-        <w:lastRenderedPageBreak/>
+    </w:p>
+    <w:p>
+      <w:pPr>
+        <w:pStyle w:val="a6"/>
+        <w:numPr>
+          <w:ilvl w:val="0"/>
+          <w:numId w:val="6"/>
+        </w:numPr>
+        <w:ind w:leftChars="0"/>
+      </w:pPr>
+      <w:r>
         <w:t xml:space="preserve">Block determines which block </w:t>
       </w:r>
       <w:proofErr w:type="spellStart"/>
@@ -1838,7 +2289,20 @@
       </w:r>
       <w:proofErr w:type="spellEnd"/>
       <w:r>
-        <w:t xml:space="preserve"> or Bottleneck. The layers determine how the layers of </w:t>
+        <w:t xml:space="preserve"> or Bottleneck.</w:t>
+      </w:r>
+    </w:p>
+    <w:p>
+      <w:pPr>
+        <w:pStyle w:val="a6"/>
+        <w:numPr>
+          <w:ilvl w:val="0"/>
+          <w:numId w:val="6"/>
+        </w:numPr>
+        <w:ind w:leftChars="0"/>
+      </w:pPr>
+      <w:r>
+        <w:t xml:space="preserve">The layers determine how the layers of </w:t>
       </w:r>
       <w:proofErr w:type="spellStart"/>
       <w:r>
@@ -1854,8 +2318,18 @@
       </w:r>
       <w:proofErr w:type="spellEnd"/>
       <w:r>
-        <w:t xml:space="preserve">. </w:t>
-      </w:r>
+        <w:t>.</w:t>
+      </w:r>
+    </w:p>
+    <w:p>
+      <w:pPr>
+        <w:pStyle w:val="a6"/>
+        <w:numPr>
+          <w:ilvl w:val="0"/>
+          <w:numId w:val="6"/>
+        </w:numPr>
+        <w:ind w:leftChars="0"/>
+      </w:pPr>
       <w:proofErr w:type="spellStart"/>
       <w:r>
         <w:t>num_classes</w:t>
@@ -1884,7 +2358,34 @@
       </w:r>
       <w:proofErr w:type="spellEnd"/>
       <w:r>
-        <w:t xml:space="preserve"> uses only one hyperparameter. You </w:t>
+        <w:t xml:space="preserve"> uses only one hyperparameter</w:t>
+      </w:r>
+      <w:r>
+        <w:t>(</w:t>
+      </w:r>
+      <w:proofErr w:type="spellStart"/>
+      <w:r>
+        <w:t>num_classes</w:t>
+      </w:r>
+      <w:proofErr w:type="spellEnd"/>
+      <w:r>
+        <w:t>)</w:t>
+      </w:r>
+      <w:r>
+        <w:t xml:space="preserve">. </w:t>
+      </w:r>
+    </w:p>
+    <w:p>
+      <w:pPr>
+        <w:pStyle w:val="a6"/>
+        <w:numPr>
+          <w:ilvl w:val="0"/>
+          <w:numId w:val="7"/>
+        </w:numPr>
+        <w:ind w:leftChars="0"/>
+      </w:pPr>
+      <w:r>
+        <w:t xml:space="preserve">You </w:t>
       </w:r>
       <w:r>
         <w:t>must</w:t>
@@ -1920,6 +2421,190 @@
       <w:r>
         <w:t xml:space="preserve">: </w:t>
       </w:r>
+      <w:proofErr w:type="spellStart"/>
+      <w:r>
+        <w:rPr>
+          <w:rFonts w:hint="eastAsia"/>
+        </w:rPr>
+        <w:t>D</w:t>
+      </w:r>
+      <w:r>
+        <w:t>enseNet</w:t>
+      </w:r>
+      <w:proofErr w:type="spellEnd"/>
+      <w:r>
+        <w:t xml:space="preserve"> has four hyperparameters and default values are shown as followed: </w:t>
+      </w:r>
+      <w:r>
+        <w:t>(</w:t>
+      </w:r>
+      <w:proofErr w:type="spellStart"/>
+      <w:r>
+        <w:t>droprate</w:t>
+      </w:r>
+      <w:proofErr w:type="spellEnd"/>
+      <w:r>
+        <w:t>=0.2, block=</w:t>
+      </w:r>
+      <w:proofErr w:type="spellStart"/>
+      <w:r>
+        <w:t>BottleneckBlock</w:t>
+      </w:r>
+      <w:proofErr w:type="spellEnd"/>
+      <w:r>
+        <w:t xml:space="preserve">, </w:t>
+      </w:r>
+      <w:proofErr w:type="spellStart"/>
+      <w:r>
+        <w:t>growth_rate</w:t>
+      </w:r>
+      <w:proofErr w:type="spellEnd"/>
+      <w:r>
+        <w:t xml:space="preserve">=12, </w:t>
+      </w:r>
+      <w:proofErr w:type="spellStart"/>
+      <w:r>
+        <w:t>num_classes</w:t>
+      </w:r>
+      <w:proofErr w:type="spellEnd"/>
+      <w:r>
+        <w:t>)</w:t>
+      </w:r>
+      <w:r>
+        <w:t xml:space="preserve">. </w:t>
+      </w:r>
+    </w:p>
+    <w:p>
+      <w:pPr>
+        <w:pStyle w:val="a6"/>
+        <w:numPr>
+          <w:ilvl w:val="0"/>
+          <w:numId w:val="8"/>
+        </w:numPr>
+        <w:ind w:leftChars="0"/>
+      </w:pPr>
+      <w:r>
+        <w:t>‘</w:t>
+      </w:r>
+      <w:proofErr w:type="spellStart"/>
+      <w:r>
+        <w:t>droprate</w:t>
+      </w:r>
+      <w:proofErr w:type="spellEnd"/>
+      <w:r>
+        <w:t>’</w:t>
+      </w:r>
+      <w:r>
+        <w:t xml:space="preserve"> is for dropout layer to prevent overfitting</w:t>
+      </w:r>
+      <w:r>
+        <w:t xml:space="preserve"> even though</w:t>
+      </w:r>
+      <w:r>
+        <w:t xml:space="preserve"> in the original paper of the model did not mention about dropout</w:t>
+      </w:r>
+      <w:r>
+        <w:t>.</w:t>
+      </w:r>
+    </w:p>
+    <w:p>
+      <w:pPr>
+        <w:pStyle w:val="a6"/>
+        <w:numPr>
+          <w:ilvl w:val="0"/>
+          <w:numId w:val="8"/>
+        </w:numPr>
+        <w:ind w:leftChars="0"/>
+      </w:pPr>
+      <w:r>
+        <w:t xml:space="preserve">‘block’ is for declaring dense block used for the model. Generally, normal block can be used for </w:t>
+      </w:r>
+      <w:proofErr w:type="spellStart"/>
+      <w:r>
+        <w:t>DenseNet</w:t>
+      </w:r>
+      <w:proofErr w:type="spellEnd"/>
+      <w:r>
+        <w:t xml:space="preserve">. However, in the project, to </w:t>
+      </w:r>
+      <w:r>
+        <w:lastRenderedPageBreak/>
+        <w:t xml:space="preserve">reduce the number of parameters in the model and avoid overfitting, use </w:t>
+      </w:r>
+      <w:proofErr w:type="spellStart"/>
+      <w:r>
+        <w:t>BottleneckBlock</w:t>
+      </w:r>
+      <w:proofErr w:type="spellEnd"/>
+      <w:r>
+        <w:t xml:space="preserve"> as dense block. Bottleneck block has 1 x 1 convolution layer</w:t>
+      </w:r>
+      <w:r>
+        <w:t xml:space="preserve">. </w:t>
+      </w:r>
+    </w:p>
+    <w:p>
+      <w:pPr>
+        <w:pStyle w:val="a6"/>
+        <w:numPr>
+          <w:ilvl w:val="0"/>
+          <w:numId w:val="8"/>
+        </w:numPr>
+        <w:ind w:leftChars="0"/>
+      </w:pPr>
+      <w:r>
+        <w:t>‘</w:t>
+      </w:r>
+      <w:proofErr w:type="spellStart"/>
+      <w:proofErr w:type="gramStart"/>
+      <w:r>
+        <w:t>growth</w:t>
+      </w:r>
+      <w:proofErr w:type="gramEnd"/>
+      <w:r>
+        <w:t>_rate</w:t>
+      </w:r>
+      <w:proofErr w:type="spellEnd"/>
+      <w:r>
+        <w:t xml:space="preserve">’ is used for declaring rate of channel growth in the model. Referring the </w:t>
+      </w:r>
+      <w:proofErr w:type="spellStart"/>
+      <w:r>
+        <w:t>DenseNet</w:t>
+      </w:r>
+      <w:proofErr w:type="spellEnd"/>
+      <w:r>
+        <w:t xml:space="preserve"> paper, 12 is used for the project. </w:t>
+      </w:r>
+    </w:p>
+    <w:p>
+      <w:pPr>
+        <w:pStyle w:val="a6"/>
+        <w:numPr>
+          <w:ilvl w:val="0"/>
+          <w:numId w:val="8"/>
+        </w:numPr>
+        <w:ind w:leftChars="0"/>
+        <w:rPr>
+          <w:rFonts w:hint="eastAsia"/>
+        </w:rPr>
+      </w:pPr>
+      <w:r>
+        <w:t>‘</w:t>
+      </w:r>
+      <w:proofErr w:type="spellStart"/>
+      <w:proofErr w:type="gramStart"/>
+      <w:r>
+        <w:t>num</w:t>
+      </w:r>
+      <w:proofErr w:type="gramEnd"/>
+      <w:r>
+        <w:t>_classes</w:t>
+      </w:r>
+      <w:proofErr w:type="spellEnd"/>
+      <w:r>
+        <w:t xml:space="preserve">’ is the number of classes in the dataset. </w:t>
+      </w:r>
     </w:p>
     <w:p>
       <w:pPr>
@@ -1939,6 +2624,102 @@
       <w:proofErr w:type="spellEnd"/>
       <w:r>
         <w:t xml:space="preserve">: </w:t>
+      </w:r>
+      <w:r>
+        <w:t>Darknet has three hyperparameters (</w:t>
+      </w:r>
+      <w:proofErr w:type="spellStart"/>
+      <w:r>
+        <w:t>num_classes</w:t>
+      </w:r>
+      <w:proofErr w:type="spellEnd"/>
+      <w:r>
+        <w:t xml:space="preserve">, block, </w:t>
+      </w:r>
+      <w:proofErr w:type="spellStart"/>
+      <w:r>
+        <w:t>droprate</w:t>
+      </w:r>
+      <w:proofErr w:type="spellEnd"/>
+      <w:r>
+        <w:t>).</w:t>
+      </w:r>
+    </w:p>
+    <w:p>
+      <w:pPr>
+        <w:pStyle w:val="a6"/>
+        <w:numPr>
+          <w:ilvl w:val="0"/>
+          <w:numId w:val="9"/>
+        </w:numPr>
+        <w:ind w:leftChars="0"/>
+      </w:pPr>
+      <w:proofErr w:type="spellStart"/>
+      <w:r>
+        <w:t>num_classes</w:t>
+      </w:r>
+      <w:proofErr w:type="spellEnd"/>
+      <w:r>
+        <w:t>: the number of classes in the dataset</w:t>
+      </w:r>
+    </w:p>
+    <w:p>
+      <w:pPr>
+        <w:pStyle w:val="a6"/>
+        <w:numPr>
+          <w:ilvl w:val="0"/>
+          <w:numId w:val="9"/>
+        </w:numPr>
+        <w:ind w:leftChars="0"/>
+      </w:pPr>
+      <w:r>
+        <w:rPr>
+          <w:rFonts w:hint="eastAsia"/>
+        </w:rPr>
+        <w:t>b</w:t>
+      </w:r>
+      <w:r>
+        <w:t xml:space="preserve">lock: block to be used for the </w:t>
+      </w:r>
+      <w:r>
+        <w:t xml:space="preserve">residual block in the model. Default is </w:t>
+      </w:r>
+      <w:proofErr w:type="spellStart"/>
+      <w:r>
+        <w:t>ResidualBlock</w:t>
+      </w:r>
+      <w:proofErr w:type="spellEnd"/>
+      <w:r>
+        <w:t xml:space="preserve"> defined in the same file.</w:t>
+      </w:r>
+    </w:p>
+    <w:p>
+      <w:pPr>
+        <w:pStyle w:val="a6"/>
+        <w:numPr>
+          <w:ilvl w:val="0"/>
+          <w:numId w:val="9"/>
+        </w:numPr>
+        <w:ind w:leftChars="0"/>
+      </w:pPr>
+      <w:proofErr w:type="spellStart"/>
+      <w:r>
+        <w:t>d</w:t>
+      </w:r>
+      <w:r>
+        <w:t>roprate</w:t>
+      </w:r>
+      <w:proofErr w:type="spellEnd"/>
+      <w:r>
+        <w:t xml:space="preserve">: </w:t>
+      </w:r>
+      <w:proofErr w:type="spellStart"/>
+      <w:r>
+        <w:t>droprate</w:t>
+      </w:r>
+      <w:proofErr w:type="spellEnd"/>
+      <w:r>
+        <w:t xml:space="preserve"> for Dropout layer. Although in the original paper of the model did not mention about dropout, in the project, for flexibility and prevent overfitting, dropout layer is used. Default value is 0.2</w:t>
       </w:r>
     </w:p>
     <w:p>
@@ -1977,6 +2758,8 @@
         <w:t xml:space="preserve"> and 0.3 for the remaining models.</w:t>
       </w:r>
     </w:p>
+    <w:p/>
+    <w:p/>
     <w:p>
       <w:pPr>
         <w:rPr>
@@ -1988,11 +2771,12 @@
       <w:pPr>
         <w:pStyle w:val="1"/>
       </w:pPr>
-      <w:bookmarkStart w:id="5" w:name="_Toc90131813"/>
+      <w:bookmarkStart w:id="5" w:name="_Toc90140155"/>
       <w:r>
         <w:rPr>
           <w:rFonts w:hint="eastAsia"/>
         </w:rPr>
+        <w:lastRenderedPageBreak/>
         <w:t>E</w:t>
       </w:r>
       <w:r>
@@ -2003,26 +2787,228 @@
     <w:p>
       <w:pPr>
         <w:ind w:firstLine="800"/>
+      </w:pPr>
+      <w:r>
+        <w:t>As mentioned above, the model will be tested using validation data provided by the "Marine Deposition Waste Image" dataset.</w:t>
+      </w:r>
+    </w:p>
+    <w:p>
+      <w:pPr>
+        <w:pStyle w:val="a6"/>
+        <w:numPr>
+          <w:ilvl w:val="0"/>
+          <w:numId w:val="10"/>
+        </w:numPr>
+        <w:ind w:leftChars="0"/>
+      </w:pPr>
+      <w:r>
+        <w:t xml:space="preserve">File formatter: </w:t>
+      </w:r>
+      <w:proofErr w:type="gramStart"/>
+      <w:r>
+        <w:t>jpg(</w:t>
+      </w:r>
+      <w:proofErr w:type="gramEnd"/>
+      <w:r>
+        <w:t>3 channel RGB)</w:t>
+      </w:r>
+    </w:p>
+    <w:p>
+      <w:pPr>
+        <w:pStyle w:val="a6"/>
+        <w:numPr>
+          <w:ilvl w:val="0"/>
+          <w:numId w:val="10"/>
+        </w:numPr>
+        <w:ind w:leftChars="0"/>
+      </w:pPr>
+      <w:r>
+        <w:t>Number of classes: 13</w:t>
+      </w:r>
+    </w:p>
+    <w:p>
+      <w:pPr>
+        <w:pStyle w:val="a6"/>
+        <w:numPr>
+          <w:ilvl w:val="0"/>
+          <w:numId w:val="10"/>
+        </w:numPr>
+        <w:ind w:leftChars="0"/>
+      </w:pPr>
+      <w:r>
+        <w:t>Class per image: more than 1(represented as one-hot encoding)</w:t>
+      </w:r>
+    </w:p>
+    <w:p>
+      <w:pPr>
+        <w:pStyle w:val="a6"/>
+        <w:numPr>
+          <w:ilvl w:val="0"/>
+          <w:numId w:val="10"/>
+        </w:numPr>
+        <w:ind w:leftChars="0"/>
+      </w:pPr>
+      <w:r>
+        <w:t>Total number of images used: 9024</w:t>
+      </w:r>
+    </w:p>
+    <w:p>
+      <w:pPr>
+        <w:pStyle w:val="a6"/>
+        <w:numPr>
+          <w:ilvl w:val="0"/>
+          <w:numId w:val="10"/>
+        </w:numPr>
+        <w:ind w:leftChars="0"/>
+      </w:pPr>
+      <w:r>
         <w:rPr>
           <w:rFonts w:hint="eastAsia"/>
         </w:rPr>
-      </w:pPr>
-      <w:r>
-        <w:t>As mentioned above, the model will be tested using validation data provided by the "Marine Deposition Waste Image" dataset.</w:t>
-      </w:r>
-    </w:p>
-    <w:p>
-      <w:pPr>
-        <w:ind w:firstLine="800"/>
+        <w:t>P</w:t>
+      </w:r>
+      <w:r>
+        <w:t>reprocessing</w:t>
+      </w:r>
+    </w:p>
+    <w:p>
+      <w:pPr>
+        <w:pStyle w:val="a6"/>
+        <w:numPr>
+          <w:ilvl w:val="0"/>
+          <w:numId w:val="11"/>
+        </w:numPr>
+        <w:ind w:leftChars="0"/>
+      </w:pPr>
+      <w:r>
+        <w:t>Unzip the data</w:t>
+      </w:r>
+    </w:p>
+    <w:p>
+      <w:pPr>
+        <w:pStyle w:val="a6"/>
+        <w:numPr>
+          <w:ilvl w:val="0"/>
+          <w:numId w:val="11"/>
+        </w:numPr>
+        <w:ind w:leftChars="0"/>
+      </w:pPr>
+      <w:r>
+        <w:t>Resize the data to 64 x 64</w:t>
+      </w:r>
+    </w:p>
+    <w:p>
+      <w:pPr>
+        <w:pStyle w:val="a6"/>
+        <w:numPr>
+          <w:ilvl w:val="0"/>
+          <w:numId w:val="11"/>
+        </w:numPr>
+        <w:ind w:leftChars="0"/>
+      </w:pPr>
+      <w:r>
+        <w:t>Tokenize file names</w:t>
+      </w:r>
+    </w:p>
+    <w:p>
+      <w:pPr>
+        <w:pStyle w:val="a6"/>
+        <w:numPr>
+          <w:ilvl w:val="0"/>
+          <w:numId w:val="11"/>
+        </w:numPr>
+        <w:ind w:leftChars="0"/>
+      </w:pPr>
+      <w:r>
+        <w:t xml:space="preserve">Make class for classes (like Vocabulary in image captioning, store result as json file </w:t>
+      </w:r>
+      <w:proofErr w:type="spellStart"/>
+      <w:proofErr w:type="gramStart"/>
+      <w:r>
+        <w:t>debris.json</w:t>
+      </w:r>
+      <w:proofErr w:type="spellEnd"/>
+      <w:proofErr w:type="gramEnd"/>
+      <w:r>
+        <w:t>)</w:t>
+      </w:r>
+    </w:p>
+    <w:p>
+      <w:pPr>
+        <w:pStyle w:val="a6"/>
+        <w:numPr>
+          <w:ilvl w:val="0"/>
+          <w:numId w:val="11"/>
+        </w:numPr>
+        <w:ind w:leftChars="0"/>
+      </w:pPr>
+      <w:r>
+        <w:t xml:space="preserve">Store result as json </w:t>
+      </w:r>
+      <w:proofErr w:type="gramStart"/>
+      <w:r>
+        <w:t>file(</w:t>
+      </w:r>
+      <w:proofErr w:type="spellStart"/>
+      <w:proofErr w:type="gramEnd"/>
+      <w:r>
+        <w:t>imgclass_map.json</w:t>
+      </w:r>
+      <w:proofErr w:type="spellEnd"/>
+      <w:r>
+        <w:t xml:space="preserve">, </w:t>
+      </w:r>
+      <w:proofErr w:type="spellStart"/>
+      <w:r>
+        <w:t>imgname_map.json</w:t>
+      </w:r>
+      <w:proofErr w:type="spellEnd"/>
+      <w:r>
+        <w:t>)</w:t>
+      </w:r>
+    </w:p>
+    <w:p>
+      <w:pPr>
+        <w:pStyle w:val="a6"/>
+        <w:numPr>
+          <w:ilvl w:val="0"/>
+          <w:numId w:val="11"/>
+        </w:numPr>
+        <w:ind w:leftChars="0"/>
+      </w:pPr>
+      <w:r>
+        <w:rPr>
+          <w:rFonts w:hint="eastAsia"/>
+        </w:rPr>
+        <w:t>M</w:t>
+      </w:r>
+      <w:r>
+        <w:t>ake Dataset</w:t>
+      </w:r>
+    </w:p>
+    <w:p/>
+    <w:p/>
+    <w:p/>
+    <w:p/>
+    <w:p/>
+    <w:p/>
+    <w:p>
+      <w:pPr>
+        <w:rPr>
+          <w:rFonts w:hint="eastAsia"/>
+        </w:rPr>
       </w:pPr>
     </w:p>
     <w:p>
       <w:pPr>
         <w:pStyle w:val="1"/>
       </w:pPr>
-      <w:r>
+      <w:bookmarkStart w:id="6" w:name="_Toc90140156"/>
+      <w:r>
+        <w:lastRenderedPageBreak/>
         <w:t>Analysis of our outcome</w:t>
       </w:r>
+      <w:bookmarkEnd w:id="6"/>
     </w:p>
     <w:p>
       <w:pPr>
@@ -2037,23 +3023,35 @@
         <w:pStyle w:val="a5"/>
         <w:keepNext/>
       </w:pPr>
-      <w:bookmarkStart w:id="6" w:name="_Toc90134162"/>
-      <w:r>
-        <w:lastRenderedPageBreak/>
+      <w:bookmarkStart w:id="7" w:name="_Toc90140158"/>
+      <w:r>
         <w:t xml:space="preserve">Table </w:t>
       </w:r>
-      <w:fldSimple w:instr=" SEQ Table \* ARABIC ">
-        <w:r>
-          <w:rPr>
-            <w:noProof/>
-          </w:rPr>
-          <w:t>1</w:t>
-        </w:r>
-      </w:fldSimple>
+      <w:r>
+        <w:fldChar w:fldCharType="begin"/>
+      </w:r>
+      <w:r>
+        <w:instrText xml:space="preserve"> SEQ Table \* ARABIC </w:instrText>
+      </w:r>
+      <w:r>
+        <w:fldChar w:fldCharType="separate"/>
+      </w:r>
+      <w:r>
+        <w:rPr>
+          <w:noProof/>
+        </w:rPr>
+        <w:t>1</w:t>
+      </w:r>
+      <w:r>
+        <w:rPr>
+          <w:noProof/>
+        </w:rPr>
+        <w:fldChar w:fldCharType="end"/>
+      </w:r>
       <w:r>
         <w:t xml:space="preserve"> Test accuracies</w:t>
       </w:r>
-      <w:bookmarkEnd w:id="6"/>
+      <w:bookmarkEnd w:id="7"/>
     </w:p>
     <w:tbl>
       <w:tblPr>
@@ -2075,9 +3073,6 @@
           <w:p>
             <w:pPr>
               <w:jc w:val="center"/>
-              <w:rPr>
-                <w:rFonts w:hint="eastAsia"/>
-              </w:rPr>
             </w:pPr>
             <w:proofErr w:type="spellStart"/>
             <w:r>
@@ -2099,9 +3094,6 @@
           <w:p>
             <w:pPr>
               <w:jc w:val="center"/>
-              <w:rPr>
-                <w:rFonts w:hint="eastAsia"/>
-              </w:rPr>
             </w:pPr>
             <w:proofErr w:type="spellStart"/>
             <w:r>
@@ -2123,9 +3115,6 @@
           <w:p>
             <w:pPr>
               <w:jc w:val="center"/>
-              <w:rPr>
-                <w:rFonts w:hint="eastAsia"/>
-              </w:rPr>
             </w:pPr>
             <w:proofErr w:type="spellStart"/>
             <w:r>
@@ -2147,9 +3136,6 @@
           <w:p>
             <w:pPr>
               <w:jc w:val="center"/>
-              <w:rPr>
-                <w:rFonts w:hint="eastAsia"/>
-              </w:rPr>
             </w:pPr>
             <w:proofErr w:type="spellStart"/>
             <w:r>
@@ -2173,9 +3159,6 @@
           <w:p>
             <w:pPr>
               <w:jc w:val="center"/>
-              <w:rPr>
-                <w:rFonts w:hint="eastAsia"/>
-              </w:rPr>
             </w:pPr>
             <w:r>
               <w:rPr>
@@ -2195,9 +3178,6 @@
           <w:p>
             <w:pPr>
               <w:jc w:val="center"/>
-              <w:rPr>
-                <w:rFonts w:hint="eastAsia"/>
-              </w:rPr>
             </w:pPr>
             <w:r>
               <w:rPr>
@@ -2217,9 +3197,6 @@
           <w:p>
             <w:pPr>
               <w:jc w:val="center"/>
-              <w:rPr>
-                <w:rFonts w:hint="eastAsia"/>
-              </w:rPr>
             </w:pPr>
             <w:r>
               <w:rPr>
@@ -2239,9 +3216,6 @@
           <w:p>
             <w:pPr>
               <w:jc w:val="center"/>
-              <w:rPr>
-                <w:rFonts w:hint="eastAsia"/>
-              </w:rPr>
             </w:pPr>
             <w:r>
               <w:rPr>
@@ -2259,6 +3233,9 @@
     <w:p>
       <w:pPr>
         <w:ind w:firstLine="800"/>
+        <w:rPr>
+          <w:rFonts w:hint="eastAsia"/>
+        </w:rPr>
       </w:pPr>
       <w:r>
         <w:t xml:space="preserve">It can be seen that </w:t>
@@ -2329,43 +3306,37 @@
         <w:t>4 models</w:t>
       </w:r>
       <w:r>
-        <w:t>.</w:t>
+        <w:t xml:space="preserve">. </w:t>
+      </w:r>
+      <w:r>
+        <w:t xml:space="preserve">We </w:t>
+      </w:r>
+      <w:r>
+        <w:t>believe that the</w:t>
       </w:r>
       <w:r>
         <w:t xml:space="preserve"> </w:t>
       </w:r>
       <w:r>
-        <w:t xml:space="preserve">We </w:t>
-      </w:r>
-      <w:r>
-        <w:t>believe that the</w:t>
-      </w:r>
+        <w:t xml:space="preserve">complexity of </w:t>
+      </w:r>
+      <w:proofErr w:type="spellStart"/>
+      <w:r>
+        <w:t>DenseNet</w:t>
+      </w:r>
+      <w:proofErr w:type="spellEnd"/>
+      <w:r>
+        <w:t xml:space="preserve"> and </w:t>
+      </w:r>
+      <w:proofErr w:type="spellStart"/>
+      <w:r>
+        <w:t>DarkNet</w:t>
+      </w:r>
+      <w:proofErr w:type="spellEnd"/>
       <w:r>
         <w:t xml:space="preserve"> </w:t>
       </w:r>
       <w:r>
-        <w:t>complexity of</w:t>
-      </w:r>
-      <w:r>
-        <w:t xml:space="preserve"> </w:t>
-      </w:r>
-      <w:proofErr w:type="spellStart"/>
-      <w:r>
-        <w:t>DenseNet</w:t>
-      </w:r>
-      <w:proofErr w:type="spellEnd"/>
-      <w:r>
-        <w:t xml:space="preserve"> and </w:t>
-      </w:r>
-      <w:proofErr w:type="spellStart"/>
-      <w:r>
-        <w:t>DarkNet</w:t>
-      </w:r>
-      <w:proofErr w:type="spellEnd"/>
-      <w:r>
-        <w:t xml:space="preserve"> </w:t>
-      </w:r>
-      <w:r>
         <w:t>are</w:t>
       </w:r>
       <w:r>
@@ -2375,15 +3346,17 @@
     <w:p>
       <w:pPr>
         <w:ind w:firstLine="800"/>
-        <w:rPr>
-          <w:rFonts w:hint="eastAsia"/>
-        </w:rPr>
       </w:pPr>
       <w:r>
         <w:t>However, it is regrettable that the highest accuracy among our models is 55%. I think the limitation of computing power in the development environment may have affected by a resize of 64*64, and the fact that the size of the learning dataset is not so large.</w:t>
       </w:r>
     </w:p>
-    <w:bookmarkStart w:id="7" w:name="_Toc90131815" w:displacedByCustomXml="next"/>
+    <w:p>
+      <w:pPr>
+        <w:ind w:firstLine="800"/>
+      </w:pPr>
+    </w:p>
+    <w:bookmarkStart w:id="8" w:name="_Toc90140157" w:displacedByCustomXml="next"/>
     <w:sdt>
       <w:sdtPr>
         <w:rPr>
@@ -2422,7 +3395,7 @@
             </w:rPr>
             <w:t>eferences</w:t>
           </w:r>
-          <w:bookmarkEnd w:id="7"/>
+          <w:bookmarkEnd w:id="8"/>
           <w:proofErr w:type="spellEnd"/>
         </w:p>
         <w:sdt>
@@ -2467,7 +3440,7 @@
               </w:tblGrid>
               <w:tr>
                 <w:trPr>
-                  <w:divId w:val="1019241130"/>
+                  <w:divId w:val="1060792268"/>
                   <w:tblCellSpacing w:w="15" w:type="dxa"/>
                 </w:trPr>
                 <w:tc>
@@ -2518,7 +3491,7 @@
               </w:tr>
               <w:tr>
                 <w:trPr>
-                  <w:divId w:val="1019241130"/>
+                  <w:divId w:val="1060792268"/>
                   <w:tblCellSpacing w:w="15" w:type="dxa"/>
                 </w:trPr>
                 <w:tc>
@@ -2561,7 +3534,174 @@
                         <w:rFonts w:hint="eastAsia"/>
                         <w:noProof/>
                       </w:rPr>
-                      <w:t xml:space="preserve">X. Z. S. R. J. S. Kaiming He, “Deep Residual Learning for Image Recognition,” 10 Dec 2015. </w:t>
+                      <w:t xml:space="preserve">X. Z. S. R. J. S. Kaiming He, “Deep Residual Learning for Image Recognition,” %1 </w:t>
+                    </w:r>
+                    <w:r>
+                      <w:rPr>
+                        <w:rFonts w:hint="eastAsia"/>
+                        <w:i/>
+                        <w:iCs/>
+                        <w:noProof/>
+                      </w:rPr>
+                      <w:t>Microsoft Research</w:t>
+                    </w:r>
+                    <w:r>
+                      <w:rPr>
+                        <w:rFonts w:hint="eastAsia"/>
+                        <w:noProof/>
+                      </w:rPr>
+                      <w:t xml:space="preserve">, 10 Dec 2015. </w:t>
+                    </w:r>
+                  </w:p>
+                </w:tc>
+              </w:tr>
+              <w:tr>
+                <w:trPr>
+                  <w:divId w:val="1060792268"/>
+                  <w:tblCellSpacing w:w="15" w:type="dxa"/>
+                </w:trPr>
+                <w:tc>
+                  <w:tcPr>
+                    <w:tcW w:w="50" w:type="pct"/>
+                    <w:hideMark/>
+                  </w:tcPr>
+                  <w:p>
+                    <w:pPr>
+                      <w:pStyle w:val="a8"/>
+                      <w:rPr>
+                        <w:rFonts w:hint="eastAsia"/>
+                        <w:noProof/>
+                      </w:rPr>
+                    </w:pPr>
+                    <w:r>
+                      <w:rPr>
+                        <w:rFonts w:hint="eastAsia"/>
+                        <w:noProof/>
+                      </w:rPr>
+                      <w:lastRenderedPageBreak/>
+                      <w:t xml:space="preserve">[3] </w:t>
+                    </w:r>
+                  </w:p>
+                </w:tc>
+                <w:tc>
+                  <w:tcPr>
+                    <w:tcW w:w="0" w:type="auto"/>
+                    <w:hideMark/>
+                  </w:tcPr>
+                  <w:p>
+                    <w:pPr>
+                      <w:pStyle w:val="a8"/>
+                      <w:rPr>
+                        <w:rFonts w:hint="eastAsia"/>
+                        <w:noProof/>
+                      </w:rPr>
+                    </w:pPr>
+                    <w:r>
+                      <w:rPr>
+                        <w:rFonts w:hint="eastAsia"/>
+                        <w:noProof/>
+                      </w:rPr>
+                      <w:t>A. Z. Karen Simonyan, “Very Deep Convolutional Networks For Large-scale Image Recognition,” University of Oxford , 2015.</w:t>
+                    </w:r>
+                  </w:p>
+                </w:tc>
+              </w:tr>
+              <w:tr>
+                <w:trPr>
+                  <w:divId w:val="1060792268"/>
+                  <w:tblCellSpacing w:w="15" w:type="dxa"/>
+                </w:trPr>
+                <w:tc>
+                  <w:tcPr>
+                    <w:tcW w:w="50" w:type="pct"/>
+                    <w:hideMark/>
+                  </w:tcPr>
+                  <w:p>
+                    <w:pPr>
+                      <w:pStyle w:val="a8"/>
+                      <w:rPr>
+                        <w:rFonts w:hint="eastAsia"/>
+                        <w:noProof/>
+                      </w:rPr>
+                    </w:pPr>
+                    <w:r>
+                      <w:rPr>
+                        <w:rFonts w:hint="eastAsia"/>
+                        <w:noProof/>
+                      </w:rPr>
+                      <w:t xml:space="preserve">[4] </w:t>
+                    </w:r>
+                  </w:p>
+                </w:tc>
+                <w:tc>
+                  <w:tcPr>
+                    <w:tcW w:w="0" w:type="auto"/>
+                    <w:hideMark/>
+                  </w:tcPr>
+                  <w:p>
+                    <w:pPr>
+                      <w:pStyle w:val="a8"/>
+                      <w:rPr>
+                        <w:rFonts w:hint="eastAsia"/>
+                        <w:noProof/>
+                      </w:rPr>
+                    </w:pPr>
+                    <w:r>
+                      <w:rPr>
+                        <w:rFonts w:hint="eastAsia"/>
+                        <w:noProof/>
+                      </w:rPr>
+                      <w:t>Z. L. L. v. d. M. K. Q. W. Gao Huang, “Densely Connected Convolutional Networks,” Cornell University, Tsinghua University, Facebook AI Research, 2018.</w:t>
+                    </w:r>
+                  </w:p>
+                </w:tc>
+              </w:tr>
+              <w:tr>
+                <w:trPr>
+                  <w:divId w:val="1060792268"/>
+                  <w:tblCellSpacing w:w="15" w:type="dxa"/>
+                </w:trPr>
+                <w:tc>
+                  <w:tcPr>
+                    <w:tcW w:w="50" w:type="pct"/>
+                    <w:hideMark/>
+                  </w:tcPr>
+                  <w:p>
+                    <w:pPr>
+                      <w:pStyle w:val="a8"/>
+                      <w:rPr>
+                        <w:rFonts w:hint="eastAsia"/>
+                        <w:noProof/>
+                      </w:rPr>
+                    </w:pPr>
+                    <w:r>
+                      <w:rPr>
+                        <w:rFonts w:hint="eastAsia"/>
+                        <w:noProof/>
+                      </w:rPr>
+                      <w:t xml:space="preserve">[5] </w:t>
+                    </w:r>
+                  </w:p>
+                </w:tc>
+                <w:tc>
+                  <w:tcPr>
+                    <w:tcW w:w="0" w:type="auto"/>
+                    <w:hideMark/>
+                  </w:tcPr>
+                  <w:p>
+                    <w:pPr>
+                      <w:pStyle w:val="a8"/>
+                      <w:rPr>
+                        <w:rFonts w:hint="eastAsia"/>
+                        <w:noProof/>
+                      </w:rPr>
+                    </w:pPr>
+                    <w:r>
+                      <w:rPr>
+                        <w:rFonts w:hint="eastAsia"/>
+                        <w:noProof/>
+                      </w:rPr>
+                      <w:t>A. F. Joseph Redmon, “YOLOv3: An Incremental Improvement,” University of Washington.</w:t>
                     </w:r>
                   </w:p>
                 </w:tc>
@@ -2569,7 +3709,7 @@
             </w:tbl>
             <w:p>
               <w:pPr>
-                <w:divId w:val="1019241130"/>
+                <w:divId w:val="1060792268"/>
                 <w:rPr>
                   <w:noProof/>
                 </w:rPr>
@@ -2738,6 +3878,451 @@
     </w:lvl>
   </w:abstractNum>
   <w:abstractNum w:abstractNumId="1" w15:restartNumberingAfterBreak="0">
+    <w:nsid w:val="1CA81D33"/>
+    <w:multiLevelType w:val="hybridMultilevel"/>
+    <w:tmpl w:val="9CF02280"/>
+    <w:lvl w:ilvl="0" w:tplc="DA9AE9F2">
+      <w:start w:val="1"/>
+      <w:numFmt w:val="lowerLetter"/>
+      <w:lvlText w:val="%1)"/>
+      <w:lvlJc w:val="left"/>
+      <w:pPr>
+        <w:ind w:left="1320" w:hanging="360"/>
+      </w:pPr>
+      <w:rPr>
+        <w:rFonts w:hint="default"/>
+      </w:rPr>
+    </w:lvl>
+    <w:lvl w:ilvl="1" w:tplc="04090019" w:tentative="1">
+      <w:start w:val="1"/>
+      <w:numFmt w:val="upperLetter"/>
+      <w:lvlText w:val="%2."/>
+      <w:lvlJc w:val="left"/>
+      <w:pPr>
+        <w:ind w:left="1760" w:hanging="400"/>
+      </w:pPr>
+    </w:lvl>
+    <w:lvl w:ilvl="2" w:tplc="0409001B" w:tentative="1">
+      <w:start w:val="1"/>
+      <w:numFmt w:val="lowerRoman"/>
+      <w:lvlText w:val="%3."/>
+      <w:lvlJc w:val="right"/>
+      <w:pPr>
+        <w:ind w:left="2160" w:hanging="400"/>
+      </w:pPr>
+    </w:lvl>
+    <w:lvl w:ilvl="3" w:tplc="0409000F" w:tentative="1">
+      <w:start w:val="1"/>
+      <w:numFmt w:val="decimal"/>
+      <w:lvlText w:val="%4."/>
+      <w:lvlJc w:val="left"/>
+      <w:pPr>
+        <w:ind w:left="2560" w:hanging="400"/>
+      </w:pPr>
+    </w:lvl>
+    <w:lvl w:ilvl="4" w:tplc="04090019" w:tentative="1">
+      <w:start w:val="1"/>
+      <w:numFmt w:val="upperLetter"/>
+      <w:lvlText w:val="%5."/>
+      <w:lvlJc w:val="left"/>
+      <w:pPr>
+        <w:ind w:left="2960" w:hanging="400"/>
+      </w:pPr>
+    </w:lvl>
+    <w:lvl w:ilvl="5" w:tplc="0409001B" w:tentative="1">
+      <w:start w:val="1"/>
+      <w:numFmt w:val="lowerRoman"/>
+      <w:lvlText w:val="%6."/>
+      <w:lvlJc w:val="right"/>
+      <w:pPr>
+        <w:ind w:left="3360" w:hanging="400"/>
+      </w:pPr>
+    </w:lvl>
+    <w:lvl w:ilvl="6" w:tplc="0409000F" w:tentative="1">
+      <w:start w:val="1"/>
+      <w:numFmt w:val="decimal"/>
+      <w:lvlText w:val="%7."/>
+      <w:lvlJc w:val="left"/>
+      <w:pPr>
+        <w:ind w:left="3760" w:hanging="400"/>
+      </w:pPr>
+    </w:lvl>
+    <w:lvl w:ilvl="7" w:tplc="04090019" w:tentative="1">
+      <w:start w:val="1"/>
+      <w:numFmt w:val="upperLetter"/>
+      <w:lvlText w:val="%8."/>
+      <w:lvlJc w:val="left"/>
+      <w:pPr>
+        <w:ind w:left="4160" w:hanging="400"/>
+      </w:pPr>
+    </w:lvl>
+    <w:lvl w:ilvl="8" w:tplc="0409001B" w:tentative="1">
+      <w:start w:val="1"/>
+      <w:numFmt w:val="lowerRoman"/>
+      <w:lvlText w:val="%9."/>
+      <w:lvlJc w:val="right"/>
+      <w:pPr>
+        <w:ind w:left="4560" w:hanging="400"/>
+      </w:pPr>
+    </w:lvl>
+  </w:abstractNum>
+  <w:abstractNum w:abstractNumId="2" w15:restartNumberingAfterBreak="0">
+    <w:nsid w:val="29875353"/>
+    <w:multiLevelType w:val="hybridMultilevel"/>
+    <w:tmpl w:val="1EEEFD06"/>
+    <w:lvl w:ilvl="0" w:tplc="18EEE1B2">
+      <w:start w:val="1"/>
+      <w:numFmt w:val="lowerLetter"/>
+      <w:lvlText w:val="%1)"/>
+      <w:lvlJc w:val="left"/>
+      <w:pPr>
+        <w:ind w:left="1320" w:hanging="360"/>
+      </w:pPr>
+      <w:rPr>
+        <w:rFonts w:hint="default"/>
+      </w:rPr>
+    </w:lvl>
+    <w:lvl w:ilvl="1" w:tplc="04090019" w:tentative="1">
+      <w:start w:val="1"/>
+      <w:numFmt w:val="upperLetter"/>
+      <w:lvlText w:val="%2."/>
+      <w:lvlJc w:val="left"/>
+      <w:pPr>
+        <w:ind w:left="1760" w:hanging="400"/>
+      </w:pPr>
+    </w:lvl>
+    <w:lvl w:ilvl="2" w:tplc="0409001B" w:tentative="1">
+      <w:start w:val="1"/>
+      <w:numFmt w:val="lowerRoman"/>
+      <w:lvlText w:val="%3."/>
+      <w:lvlJc w:val="right"/>
+      <w:pPr>
+        <w:ind w:left="2160" w:hanging="400"/>
+      </w:pPr>
+    </w:lvl>
+    <w:lvl w:ilvl="3" w:tplc="0409000F" w:tentative="1">
+      <w:start w:val="1"/>
+      <w:numFmt w:val="decimal"/>
+      <w:lvlText w:val="%4."/>
+      <w:lvlJc w:val="left"/>
+      <w:pPr>
+        <w:ind w:left="2560" w:hanging="400"/>
+      </w:pPr>
+    </w:lvl>
+    <w:lvl w:ilvl="4" w:tplc="04090019" w:tentative="1">
+      <w:start w:val="1"/>
+      <w:numFmt w:val="upperLetter"/>
+      <w:lvlText w:val="%5."/>
+      <w:lvlJc w:val="left"/>
+      <w:pPr>
+        <w:ind w:left="2960" w:hanging="400"/>
+      </w:pPr>
+    </w:lvl>
+    <w:lvl w:ilvl="5" w:tplc="0409001B" w:tentative="1">
+      <w:start w:val="1"/>
+      <w:numFmt w:val="lowerRoman"/>
+      <w:lvlText w:val="%6."/>
+      <w:lvlJc w:val="right"/>
+      <w:pPr>
+        <w:ind w:left="3360" w:hanging="400"/>
+      </w:pPr>
+    </w:lvl>
+    <w:lvl w:ilvl="6" w:tplc="0409000F" w:tentative="1">
+      <w:start w:val="1"/>
+      <w:numFmt w:val="decimal"/>
+      <w:lvlText w:val="%7."/>
+      <w:lvlJc w:val="left"/>
+      <w:pPr>
+        <w:ind w:left="3760" w:hanging="400"/>
+      </w:pPr>
+    </w:lvl>
+    <w:lvl w:ilvl="7" w:tplc="04090019" w:tentative="1">
+      <w:start w:val="1"/>
+      <w:numFmt w:val="upperLetter"/>
+      <w:lvlText w:val="%8."/>
+      <w:lvlJc w:val="left"/>
+      <w:pPr>
+        <w:ind w:left="4160" w:hanging="400"/>
+      </w:pPr>
+    </w:lvl>
+    <w:lvl w:ilvl="8" w:tplc="0409001B" w:tentative="1">
+      <w:start w:val="1"/>
+      <w:numFmt w:val="lowerRoman"/>
+      <w:lvlText w:val="%9."/>
+      <w:lvlJc w:val="right"/>
+      <w:pPr>
+        <w:ind w:left="4560" w:hanging="400"/>
+      </w:pPr>
+    </w:lvl>
+  </w:abstractNum>
+  <w:abstractNum w:abstractNumId="3" w15:restartNumberingAfterBreak="0">
+    <w:nsid w:val="2B8258B1"/>
+    <w:multiLevelType w:val="hybridMultilevel"/>
+    <w:tmpl w:val="A21C9766"/>
+    <w:lvl w:ilvl="0" w:tplc="D84C681E">
+      <w:start w:val="1"/>
+      <w:numFmt w:val="lowerLetter"/>
+      <w:lvlText w:val="%1)"/>
+      <w:lvlJc w:val="left"/>
+      <w:pPr>
+        <w:ind w:left="1320" w:hanging="360"/>
+      </w:pPr>
+      <w:rPr>
+        <w:rFonts w:hint="default"/>
+      </w:rPr>
+    </w:lvl>
+    <w:lvl w:ilvl="1" w:tplc="04090019" w:tentative="1">
+      <w:start w:val="1"/>
+      <w:numFmt w:val="upperLetter"/>
+      <w:lvlText w:val="%2."/>
+      <w:lvlJc w:val="left"/>
+      <w:pPr>
+        <w:ind w:left="1760" w:hanging="400"/>
+      </w:pPr>
+    </w:lvl>
+    <w:lvl w:ilvl="2" w:tplc="0409001B" w:tentative="1">
+      <w:start w:val="1"/>
+      <w:numFmt w:val="lowerRoman"/>
+      <w:lvlText w:val="%3."/>
+      <w:lvlJc w:val="right"/>
+      <w:pPr>
+        <w:ind w:left="2160" w:hanging="400"/>
+      </w:pPr>
+    </w:lvl>
+    <w:lvl w:ilvl="3" w:tplc="0409000F" w:tentative="1">
+      <w:start w:val="1"/>
+      <w:numFmt w:val="decimal"/>
+      <w:lvlText w:val="%4."/>
+      <w:lvlJc w:val="left"/>
+      <w:pPr>
+        <w:ind w:left="2560" w:hanging="400"/>
+      </w:pPr>
+    </w:lvl>
+    <w:lvl w:ilvl="4" w:tplc="04090019" w:tentative="1">
+      <w:start w:val="1"/>
+      <w:numFmt w:val="upperLetter"/>
+      <w:lvlText w:val="%5."/>
+      <w:lvlJc w:val="left"/>
+      <w:pPr>
+        <w:ind w:left="2960" w:hanging="400"/>
+      </w:pPr>
+    </w:lvl>
+    <w:lvl w:ilvl="5" w:tplc="0409001B" w:tentative="1">
+      <w:start w:val="1"/>
+      <w:numFmt w:val="lowerRoman"/>
+      <w:lvlText w:val="%6."/>
+      <w:lvlJc w:val="right"/>
+      <w:pPr>
+        <w:ind w:left="3360" w:hanging="400"/>
+      </w:pPr>
+    </w:lvl>
+    <w:lvl w:ilvl="6" w:tplc="0409000F" w:tentative="1">
+      <w:start w:val="1"/>
+      <w:numFmt w:val="decimal"/>
+      <w:lvlText w:val="%7."/>
+      <w:lvlJc w:val="left"/>
+      <w:pPr>
+        <w:ind w:left="3760" w:hanging="400"/>
+      </w:pPr>
+    </w:lvl>
+    <w:lvl w:ilvl="7" w:tplc="04090019" w:tentative="1">
+      <w:start w:val="1"/>
+      <w:numFmt w:val="upperLetter"/>
+      <w:lvlText w:val="%8."/>
+      <w:lvlJc w:val="left"/>
+      <w:pPr>
+        <w:ind w:left="4160" w:hanging="400"/>
+      </w:pPr>
+    </w:lvl>
+    <w:lvl w:ilvl="8" w:tplc="0409001B" w:tentative="1">
+      <w:start w:val="1"/>
+      <w:numFmt w:val="lowerRoman"/>
+      <w:lvlText w:val="%9."/>
+      <w:lvlJc w:val="right"/>
+      <w:pPr>
+        <w:ind w:left="4560" w:hanging="400"/>
+      </w:pPr>
+    </w:lvl>
+  </w:abstractNum>
+  <w:abstractNum w:abstractNumId="4" w15:restartNumberingAfterBreak="0">
+    <w:nsid w:val="3CFC5912"/>
+    <w:multiLevelType w:val="hybridMultilevel"/>
+    <w:tmpl w:val="00BEC9D4"/>
+    <w:lvl w:ilvl="0" w:tplc="808ACF16">
+      <w:start w:val="1"/>
+      <w:numFmt w:val="lowerLetter"/>
+      <w:lvlText w:val="%1)"/>
+      <w:lvlJc w:val="left"/>
+      <w:pPr>
+        <w:ind w:left="1320" w:hanging="360"/>
+      </w:pPr>
+      <w:rPr>
+        <w:rFonts w:hint="default"/>
+      </w:rPr>
+    </w:lvl>
+    <w:lvl w:ilvl="1" w:tplc="04090019" w:tentative="1">
+      <w:start w:val="1"/>
+      <w:numFmt w:val="upperLetter"/>
+      <w:lvlText w:val="%2."/>
+      <w:lvlJc w:val="left"/>
+      <w:pPr>
+        <w:ind w:left="1760" w:hanging="400"/>
+      </w:pPr>
+    </w:lvl>
+    <w:lvl w:ilvl="2" w:tplc="0409001B" w:tentative="1">
+      <w:start w:val="1"/>
+      <w:numFmt w:val="lowerRoman"/>
+      <w:lvlText w:val="%3."/>
+      <w:lvlJc w:val="right"/>
+      <w:pPr>
+        <w:ind w:left="2160" w:hanging="400"/>
+      </w:pPr>
+    </w:lvl>
+    <w:lvl w:ilvl="3" w:tplc="0409000F" w:tentative="1">
+      <w:start w:val="1"/>
+      <w:numFmt w:val="decimal"/>
+      <w:lvlText w:val="%4."/>
+      <w:lvlJc w:val="left"/>
+      <w:pPr>
+        <w:ind w:left="2560" w:hanging="400"/>
+      </w:pPr>
+    </w:lvl>
+    <w:lvl w:ilvl="4" w:tplc="04090019" w:tentative="1">
+      <w:start w:val="1"/>
+      <w:numFmt w:val="upperLetter"/>
+      <w:lvlText w:val="%5."/>
+      <w:lvlJc w:val="left"/>
+      <w:pPr>
+        <w:ind w:left="2960" w:hanging="400"/>
+      </w:pPr>
+    </w:lvl>
+    <w:lvl w:ilvl="5" w:tplc="0409001B" w:tentative="1">
+      <w:start w:val="1"/>
+      <w:numFmt w:val="lowerRoman"/>
+      <w:lvlText w:val="%6."/>
+      <w:lvlJc w:val="right"/>
+      <w:pPr>
+        <w:ind w:left="3360" w:hanging="400"/>
+      </w:pPr>
+    </w:lvl>
+    <w:lvl w:ilvl="6" w:tplc="0409000F" w:tentative="1">
+      <w:start w:val="1"/>
+      <w:numFmt w:val="decimal"/>
+      <w:lvlText w:val="%7."/>
+      <w:lvlJc w:val="left"/>
+      <w:pPr>
+        <w:ind w:left="3760" w:hanging="400"/>
+      </w:pPr>
+    </w:lvl>
+    <w:lvl w:ilvl="7" w:tplc="04090019" w:tentative="1">
+      <w:start w:val="1"/>
+      <w:numFmt w:val="upperLetter"/>
+      <w:lvlText w:val="%8."/>
+      <w:lvlJc w:val="left"/>
+      <w:pPr>
+        <w:ind w:left="4160" w:hanging="400"/>
+      </w:pPr>
+    </w:lvl>
+    <w:lvl w:ilvl="8" w:tplc="0409001B" w:tentative="1">
+      <w:start w:val="1"/>
+      <w:numFmt w:val="lowerRoman"/>
+      <w:lvlText w:val="%9."/>
+      <w:lvlJc w:val="right"/>
+      <w:pPr>
+        <w:ind w:left="4560" w:hanging="400"/>
+      </w:pPr>
+    </w:lvl>
+  </w:abstractNum>
+  <w:abstractNum w:abstractNumId="5" w15:restartNumberingAfterBreak="0">
+    <w:nsid w:val="51B85829"/>
+    <w:multiLevelType w:val="hybridMultilevel"/>
+    <w:tmpl w:val="3B3CC2A8"/>
+    <w:lvl w:ilvl="0" w:tplc="072436B6">
+      <w:start w:val="1"/>
+      <w:numFmt w:val="decimal"/>
+      <w:lvlText w:val="%1."/>
+      <w:lvlJc w:val="left"/>
+      <w:pPr>
+        <w:ind w:left="1160" w:hanging="360"/>
+      </w:pPr>
+      <w:rPr>
+        <w:rFonts w:hint="default"/>
+      </w:rPr>
+    </w:lvl>
+    <w:lvl w:ilvl="1" w:tplc="04090019" w:tentative="1">
+      <w:start w:val="1"/>
+      <w:numFmt w:val="upperLetter"/>
+      <w:lvlText w:val="%2."/>
+      <w:lvlJc w:val="left"/>
+      <w:pPr>
+        <w:ind w:left="1600" w:hanging="400"/>
+      </w:pPr>
+    </w:lvl>
+    <w:lvl w:ilvl="2" w:tplc="0409001B" w:tentative="1">
+      <w:start w:val="1"/>
+      <w:numFmt w:val="lowerRoman"/>
+      <w:lvlText w:val="%3."/>
+      <w:lvlJc w:val="right"/>
+      <w:pPr>
+        <w:ind w:left="2000" w:hanging="400"/>
+      </w:pPr>
+    </w:lvl>
+    <w:lvl w:ilvl="3" w:tplc="0409000F" w:tentative="1">
+      <w:start w:val="1"/>
+      <w:numFmt w:val="decimal"/>
+      <w:lvlText w:val="%4."/>
+      <w:lvlJc w:val="left"/>
+      <w:pPr>
+        <w:ind w:left="2400" w:hanging="400"/>
+      </w:pPr>
+    </w:lvl>
+    <w:lvl w:ilvl="4" w:tplc="04090019" w:tentative="1">
+      <w:start w:val="1"/>
+      <w:numFmt w:val="upperLetter"/>
+      <w:lvlText w:val="%5."/>
+      <w:lvlJc w:val="left"/>
+      <w:pPr>
+        <w:ind w:left="2800" w:hanging="400"/>
+      </w:pPr>
+    </w:lvl>
+    <w:lvl w:ilvl="5" w:tplc="0409001B" w:tentative="1">
+      <w:start w:val="1"/>
+      <w:numFmt w:val="lowerRoman"/>
+      <w:lvlText w:val="%6."/>
+      <w:lvlJc w:val="right"/>
+      <w:pPr>
+        <w:ind w:left="3200" w:hanging="400"/>
+      </w:pPr>
+    </w:lvl>
+    <w:lvl w:ilvl="6" w:tplc="0409000F" w:tentative="1">
+      <w:start w:val="1"/>
+      <w:numFmt w:val="decimal"/>
+      <w:lvlText w:val="%7."/>
+      <w:lvlJc w:val="left"/>
+      <w:pPr>
+        <w:ind w:left="3600" w:hanging="400"/>
+      </w:pPr>
+    </w:lvl>
+    <w:lvl w:ilvl="7" w:tplc="04090019" w:tentative="1">
+      <w:start w:val="1"/>
+      <w:numFmt w:val="upperLetter"/>
+      <w:lvlText w:val="%8."/>
+      <w:lvlJc w:val="left"/>
+      <w:pPr>
+        <w:ind w:left="4000" w:hanging="400"/>
+      </w:pPr>
+    </w:lvl>
+    <w:lvl w:ilvl="8" w:tplc="0409001B" w:tentative="1">
+      <w:start w:val="1"/>
+      <w:numFmt w:val="lowerRoman"/>
+      <w:lvlText w:val="%9."/>
+      <w:lvlJc w:val="right"/>
+      <w:pPr>
+        <w:ind w:left="4400" w:hanging="400"/>
+      </w:pPr>
+    </w:lvl>
+  </w:abstractNum>
+  <w:abstractNum w:abstractNumId="6" w15:restartNumberingAfterBreak="0">
     <w:nsid w:val="5D4B51AE"/>
     <w:multiLevelType w:val="hybridMultilevel"/>
     <w:tmpl w:val="7B96CA4E"/>
@@ -2850,7 +4435,96 @@
       </w:rPr>
     </w:lvl>
   </w:abstractNum>
-  <w:abstractNum w:abstractNumId="2" w15:restartNumberingAfterBreak="0">
+  <w:abstractNum w:abstractNumId="7" w15:restartNumberingAfterBreak="0">
+    <w:nsid w:val="6544276C"/>
+    <w:multiLevelType w:val="hybridMultilevel"/>
+    <w:tmpl w:val="263C59A4"/>
+    <w:lvl w:ilvl="0" w:tplc="49B66214">
+      <w:start w:val="1"/>
+      <w:numFmt w:val="lowerLetter"/>
+      <w:lvlText w:val="%1)"/>
+      <w:lvlJc w:val="left"/>
+      <w:pPr>
+        <w:ind w:left="1520" w:hanging="360"/>
+      </w:pPr>
+      <w:rPr>
+        <w:rFonts w:hint="default"/>
+      </w:rPr>
+    </w:lvl>
+    <w:lvl w:ilvl="1" w:tplc="04090019" w:tentative="1">
+      <w:start w:val="1"/>
+      <w:numFmt w:val="upperLetter"/>
+      <w:lvlText w:val="%2."/>
+      <w:lvlJc w:val="left"/>
+      <w:pPr>
+        <w:ind w:left="1960" w:hanging="400"/>
+      </w:pPr>
+    </w:lvl>
+    <w:lvl w:ilvl="2" w:tplc="0409001B" w:tentative="1">
+      <w:start w:val="1"/>
+      <w:numFmt w:val="lowerRoman"/>
+      <w:lvlText w:val="%3."/>
+      <w:lvlJc w:val="right"/>
+      <w:pPr>
+        <w:ind w:left="2360" w:hanging="400"/>
+      </w:pPr>
+    </w:lvl>
+    <w:lvl w:ilvl="3" w:tplc="0409000F" w:tentative="1">
+      <w:start w:val="1"/>
+      <w:numFmt w:val="decimal"/>
+      <w:lvlText w:val="%4."/>
+      <w:lvlJc w:val="left"/>
+      <w:pPr>
+        <w:ind w:left="2760" w:hanging="400"/>
+      </w:pPr>
+    </w:lvl>
+    <w:lvl w:ilvl="4" w:tplc="04090019" w:tentative="1">
+      <w:start w:val="1"/>
+      <w:numFmt w:val="upperLetter"/>
+      <w:lvlText w:val="%5."/>
+      <w:lvlJc w:val="left"/>
+      <w:pPr>
+        <w:ind w:left="3160" w:hanging="400"/>
+      </w:pPr>
+    </w:lvl>
+    <w:lvl w:ilvl="5" w:tplc="0409001B" w:tentative="1">
+      <w:start w:val="1"/>
+      <w:numFmt w:val="lowerRoman"/>
+      <w:lvlText w:val="%6."/>
+      <w:lvlJc w:val="right"/>
+      <w:pPr>
+        <w:ind w:left="3560" w:hanging="400"/>
+      </w:pPr>
+    </w:lvl>
+    <w:lvl w:ilvl="6" w:tplc="0409000F" w:tentative="1">
+      <w:start w:val="1"/>
+      <w:numFmt w:val="decimal"/>
+      <w:lvlText w:val="%7."/>
+      <w:lvlJc w:val="left"/>
+      <w:pPr>
+        <w:ind w:left="3960" w:hanging="400"/>
+      </w:pPr>
+    </w:lvl>
+    <w:lvl w:ilvl="7" w:tplc="04090019" w:tentative="1">
+      <w:start w:val="1"/>
+      <w:numFmt w:val="upperLetter"/>
+      <w:lvlText w:val="%8."/>
+      <w:lvlJc w:val="left"/>
+      <w:pPr>
+        <w:ind w:left="4360" w:hanging="400"/>
+      </w:pPr>
+    </w:lvl>
+    <w:lvl w:ilvl="8" w:tplc="0409001B" w:tentative="1">
+      <w:start w:val="1"/>
+      <w:numFmt w:val="lowerRoman"/>
+      <w:lvlText w:val="%9."/>
+      <w:lvlJc w:val="right"/>
+      <w:pPr>
+        <w:ind w:left="4760" w:hanging="400"/>
+      </w:pPr>
+    </w:lvl>
+  </w:abstractNum>
+  <w:abstractNum w:abstractNumId="8" w15:restartNumberingAfterBreak="0">
     <w:nsid w:val="700D7A72"/>
     <w:multiLevelType w:val="hybridMultilevel"/>
     <w:tmpl w:val="77C651B0"/>
@@ -2939,7 +4613,7 @@
       </w:pPr>
     </w:lvl>
   </w:abstractNum>
-  <w:abstractNum w:abstractNumId="3" w15:restartNumberingAfterBreak="0">
+  <w:abstractNum w:abstractNumId="9" w15:restartNumberingAfterBreak="0">
     <w:nsid w:val="70776789"/>
     <w:multiLevelType w:val="hybridMultilevel"/>
     <w:tmpl w:val="97F89FB8"/>
@@ -3025,7 +4699,7 @@
       </w:pPr>
     </w:lvl>
   </w:abstractNum>
-  <w:abstractNum w:abstractNumId="4" w15:restartNumberingAfterBreak="0">
+  <w:abstractNum w:abstractNumId="10" w15:restartNumberingAfterBreak="0">
     <w:nsid w:val="7F8E335D"/>
     <w:multiLevelType w:val="hybridMultilevel"/>
     <w:tmpl w:val="6E0633FC"/>
@@ -3115,16 +4789,34 @@
     <w:abstractNumId w:val="0"/>
   </w:num>
   <w:num w:numId="2">
+    <w:abstractNumId w:val="10"/>
+  </w:num>
+  <w:num w:numId="3">
+    <w:abstractNumId w:val="6"/>
+  </w:num>
+  <w:num w:numId="4">
+    <w:abstractNumId w:val="9"/>
+  </w:num>
+  <w:num w:numId="5">
+    <w:abstractNumId w:val="8"/>
+  </w:num>
+  <w:num w:numId="6">
     <w:abstractNumId w:val="4"/>
   </w:num>
-  <w:num w:numId="3">
+  <w:num w:numId="7">
+    <w:abstractNumId w:val="2"/>
+  </w:num>
+  <w:num w:numId="8">
+    <w:abstractNumId w:val="3"/>
+  </w:num>
+  <w:num w:numId="9">
     <w:abstractNumId w:val="1"/>
   </w:num>
-  <w:num w:numId="4">
-    <w:abstractNumId w:val="3"/>
+  <w:num w:numId="10">
+    <w:abstractNumId w:val="5"/>
   </w:num>
-  <w:num w:numId="5">
-    <w:abstractNumId w:val="2"/>
+  <w:num w:numId="11">
+    <w:abstractNumId w:val="7"/>
   </w:num>
 </w:numbering>
 </file>
@@ -4211,11 +5903,70 @@
     <b:ConferenceName>Microsoft Research</b:ConferenceName>
     <b:RefOrder>2</b:RefOrder>
   </b:Source>
+  <b:Source>
+    <b:Tag>Gao18</b:Tag>
+    <b:SourceType>Report</b:SourceType>
+    <b:Guid>{A907C9C5-B097-40FD-9EBA-70D3F81D995E}</b:Guid>
+    <b:Title>Densely Connected Convolutional Networks</b:Title>
+    <b:Year>2018</b:Year>
+    <b:Author>
+      <b:Author>
+        <b:NameList>
+          <b:Person>
+            <b:Last>Gao Huang</b:Last>
+            <b:First>Zhuang</b:First>
+            <b:Middle>Liu, Laurens van der Maaten, Kilian Q. Weinberger</b:Middle>
+          </b:Person>
+        </b:NameList>
+      </b:Author>
+    </b:Author>
+    <b:Publisher>Cornell University, Tsinghua University, Facebook AI Research</b:Publisher>
+    <b:RefOrder>4</b:RefOrder>
+  </b:Source>
+  <b:Source>
+    <b:Tag>Jos</b:Tag>
+    <b:SourceType>Report</b:SourceType>
+    <b:Guid>{1CB15C30-F72B-49FD-8C9D-0DD51A87E79F}</b:Guid>
+    <b:Author>
+      <b:Author>
+        <b:NameList>
+          <b:Person>
+            <b:Last>Joseph Redmon</b:Last>
+            <b:First>Ali</b:First>
+            <b:Middle>Farhadi</b:Middle>
+          </b:Person>
+        </b:NameList>
+      </b:Author>
+    </b:Author>
+    <b:Title>YOLOv3: An Incremental Improvement</b:Title>
+    <b:Publisher>University of Washington</b:Publisher>
+    <b:RefOrder>5</b:RefOrder>
+  </b:Source>
+  <b:Source>
+    <b:Tag>Kar15</b:Tag>
+    <b:SourceType>Report</b:SourceType>
+    <b:Guid>{40FF3772-E7AB-47E9-8242-B6C9CEED3EBB}</b:Guid>
+    <b:Author>
+      <b:Author>
+        <b:NameList>
+          <b:Person>
+            <b:Last>Karen Simonyan</b:Last>
+            <b:First>Andrew</b:First>
+            <b:Middle>Zisserman</b:Middle>
+          </b:Person>
+        </b:NameList>
+      </b:Author>
+    </b:Author>
+    <b:Title>Very Deep Convolutional Networks For Large-scale Image Recognition</b:Title>
+    <b:Year>2015</b:Year>
+    <b:Publisher>University of Oxford </b:Publisher>
+    <b:RefOrder>3</b:RefOrder>
+  </b:Source>
 </b:Sources>
 </file>
 
 <file path=customXml/itemProps1.xml><?xml version="1.0" encoding="utf-8"?>
-<ds:datastoreItem xmlns:ds="http://schemas.openxmlformats.org/officeDocument/2006/customXml" ds:itemID="{801903D8-05EF-4C0B-85A0-FF508E2C340B}">
+<ds:datastoreItem xmlns:ds="http://schemas.openxmlformats.org/officeDocument/2006/customXml" ds:itemID="{CC4CEEFA-764D-4AA5-9F0E-452C1D644ABE}">
   <ds:schemaRefs>
     <ds:schemaRef ds:uri="http://schemas.openxmlformats.org/officeDocument/2006/bibliography"/>
   </ds:schemaRefs>

</xml_diff>